<commit_message>
Final version of FBasic Templating Library
</commit_message>
<xml_diff>
--- a/FAST.FBasic.InteractiveConsole/Tests/Other/StandardText.docx
+++ b/FAST.FBasic.InteractiveConsole/Tests/Other/StandardText.docx
@@ -257,6 +257,219 @@
       <w:proofErr w:type="spellStart"/>
       <w:r>
         <w:t>Copyright</w:t>
+      </w:r>
+      <w:r>
+        <w:t>End</w:t>
+      </w:r>
+      <w:proofErr w:type="spellEnd"/>
+      <w:r>
+        <w:t>&gt;]</w:t>
+      </w:r>
+    </w:p>
+    <w:p/>
+    <w:p/>
+    <w:p>
+      <w:r>
+        <w:t>[&lt;</w:t>
+      </w:r>
+      <w:proofErr w:type="spellStart"/>
+      <w:r>
+        <w:t>MarkdownExampleBegin</w:t>
+      </w:r>
+      <w:proofErr w:type="spellEnd"/>
+      <w:r>
+        <w:t>&gt;]</w:t>
+      </w:r>
+    </w:p>
+    <w:p>
+      <w:pPr>
+        <w:pStyle w:val="NormalWeb"/>
+        <w:rPr>
+          <w:rFonts w:asciiTheme="minorHAnsi" w:hAnsiTheme="minorHAnsi"/>
+          <w:lang w:val="en-US"/>
+        </w:rPr>
+      </w:pPr>
+      <w:r>
+        <w:rPr>
+          <w:rFonts w:asciiTheme="minorHAnsi" w:hAnsiTheme="minorHAnsi"/>
+        </w:rPr>
+        <w:t></w:t>
+      </w:r>
+      <w:r>
+        <w:rPr>
+          <w:rFonts w:asciiTheme="minorHAnsi" w:hAnsiTheme="minorHAnsi"/>
+          <w:lang w:val="en-US"/>
+        </w:rPr>
+        <w:t xml:space="preserve">  </w:t>
+      </w:r>
+      <w:r>
+        <w:rPr>
+          <w:rFonts w:asciiTheme="minorHAnsi" w:hAnsiTheme="minorHAnsi"/>
+          <w:b/>
+          <w:bCs/>
+          <w:color w:val="C00000"/>
+          <w:lang w:val="en-US"/>
+        </w:rPr>
+        <w:t>The core document</w:t>
+      </w:r>
+      <w:r>
+        <w:rPr>
+          <w:rFonts w:asciiTheme="minorHAnsi" w:hAnsiTheme="minorHAnsi"/>
+          <w:color w:val="C00000"/>
+          <w:lang w:val="en-US"/>
+        </w:rPr>
+        <w:t xml:space="preserve"> was written using </w:t>
+      </w:r>
+      <w:r>
+        <w:rPr>
+          <w:rFonts w:asciiTheme="minorHAnsi" w:hAnsiTheme="minorHAnsi"/>
+          <w:b/>
+          <w:bCs/>
+          <w:color w:val="C00000"/>
+          <w:lang w:val="en-US"/>
+        </w:rPr>
+        <w:t>Markdown code</w:t>
+      </w:r>
+      <w:r>
+        <w:rPr>
+          <w:rFonts w:asciiTheme="minorHAnsi" w:hAnsiTheme="minorHAnsi"/>
+          <w:color w:val="C00000"/>
+          <w:lang w:val="en-US"/>
+        </w:rPr>
+        <w:t xml:space="preserve">. </w:t>
+      </w:r>
+      <w:r>
+        <w:rPr>
+          <w:rFonts w:asciiTheme="minorHAnsi" w:hAnsiTheme="minorHAnsi"/>
+          <w:color w:val="E36C0A" w:themeColor="accent6" w:themeShade="BF"/>
+          <w:lang w:val="en-US"/>
+        </w:rPr>
+        <w:t xml:space="preserve">This suggests it's a plain-text file that uses simple formatting syntax (like </w:t>
+      </w:r>
+      <w:r>
+        <w:rPr>
+          <w:rStyle w:val="HTMLCode"/>
+          <w:rFonts w:asciiTheme="minorHAnsi" w:hAnsiTheme="minorHAnsi"/>
+          <w:color w:val="E36C0A" w:themeColor="accent6" w:themeShade="BF"/>
+          <w:lang w:val="en-US"/>
+        </w:rPr>
+        <w:t>#</w:t>
+      </w:r>
+      <w:r>
+        <w:rPr>
+          <w:rFonts w:asciiTheme="minorHAnsi" w:hAnsiTheme="minorHAnsi"/>
+          <w:color w:val="E36C0A" w:themeColor="accent6" w:themeShade="BF"/>
+          <w:lang w:val="en-US"/>
+        </w:rPr>
+        <w:t xml:space="preserve"> for headings, </w:t>
+      </w:r>
+      <w:r>
+        <w:rPr>
+          <w:rStyle w:val="HTMLCode"/>
+          <w:rFonts w:asciiTheme="minorHAnsi" w:hAnsiTheme="minorHAnsi"/>
+          <w:color w:val="E36C0A" w:themeColor="accent6" w:themeShade="BF"/>
+          <w:lang w:val="en-US"/>
+        </w:rPr>
+        <w:t>*</w:t>
+      </w:r>
+      <w:r>
+        <w:rPr>
+          <w:rFonts w:asciiTheme="minorHAnsi" w:hAnsiTheme="minorHAnsi"/>
+          <w:color w:val="E36C0A" w:themeColor="accent6" w:themeShade="BF"/>
+          <w:lang w:val="en-US"/>
+        </w:rPr>
+        <w:t xml:space="preserve"> for lists, etc.).</w:t>
+      </w:r>
+      <w:r>
+        <w:rPr>
+          <w:rFonts w:asciiTheme="minorHAnsi" w:hAnsiTheme="minorHAnsi"/>
+          <w:color w:val="E36C0A" w:themeColor="accent6" w:themeShade="BF"/>
+          <w:lang w:val="en-US"/>
+        </w:rPr>
+        <w:t xml:space="preserve"> </w:t>
+      </w:r>
+      <w:r>
+        <w:rPr>
+          <w:rFonts w:asciiTheme="minorHAnsi" w:hAnsiTheme="minorHAnsi"/>
+        </w:rPr>
+        <w:t></w:t>
+      </w:r>
+      <w:r>
+        <w:rPr>
+          <w:rFonts w:asciiTheme="minorHAnsi" w:hAnsiTheme="minorHAnsi"/>
+          <w:lang w:val="en-US"/>
+        </w:rPr>
+        <w:t xml:space="preserve">  </w:t>
+      </w:r>
+      <w:r>
+        <w:rPr>
+          <w:rFonts w:asciiTheme="minorHAnsi" w:hAnsiTheme="minorHAnsi"/>
+          <w:b/>
+          <w:bCs/>
+          <w:color w:val="76923C" w:themeColor="accent3" w:themeShade="BF"/>
+          <w:lang w:val="en-US"/>
+        </w:rPr>
+        <w:t>The colorful lines</w:t>
+      </w:r>
+      <w:r>
+        <w:rPr>
+          <w:rFonts w:asciiTheme="minorHAnsi" w:hAnsiTheme="minorHAnsi"/>
+          <w:color w:val="76923C" w:themeColor="accent3" w:themeShade="BF"/>
+          <w:lang w:val="en-US"/>
+        </w:rPr>
+        <w:t xml:space="preserve"> were created </w:t>
+      </w:r>
+      <w:r>
+        <w:rPr>
+          <w:rFonts w:asciiTheme="minorHAnsi" w:hAnsiTheme="minorHAnsi"/>
+          <w:b/>
+          <w:bCs/>
+          <w:color w:val="76923C" w:themeColor="accent3" w:themeShade="BF"/>
+          <w:lang w:val="en-US"/>
+        </w:rPr>
+        <w:t>externally</w:t>
+      </w:r>
+      <w:r>
+        <w:rPr>
+          <w:rFonts w:asciiTheme="minorHAnsi" w:hAnsiTheme="minorHAnsi"/>
+          <w:color w:val="76923C" w:themeColor="accent3" w:themeShade="BF"/>
+          <w:lang w:val="en-US"/>
+        </w:rPr>
+        <w:t xml:space="preserve"> (in a Word document using markers) and then somehow </w:t>
+      </w:r>
+      <w:r>
+        <w:rPr>
+          <w:rFonts w:asciiTheme="minorHAnsi" w:hAnsiTheme="minorHAnsi"/>
+          <w:b/>
+          <w:bCs/>
+          <w:color w:val="76923C" w:themeColor="accent3" w:themeShade="BF"/>
+          <w:lang w:val="en-US"/>
+        </w:rPr>
+        <w:t>copied/incorporated</w:t>
+      </w:r>
+      <w:r>
+        <w:rPr>
+          <w:rFonts w:asciiTheme="minorHAnsi" w:hAnsiTheme="minorHAnsi"/>
+          <w:color w:val="76923C" w:themeColor="accent3" w:themeShade="BF"/>
+          <w:lang w:val="en-US"/>
+        </w:rPr>
+        <w:t xml:space="preserve"> into the final example/document</w:t>
+      </w:r>
+      <w:r>
+        <w:rPr>
+          <w:rFonts w:asciiTheme="minorHAnsi" w:hAnsiTheme="minorHAnsi"/>
+          <w:lang w:val="en-US"/>
+        </w:rPr>
+        <w:t>.</w:t>
+      </w:r>
+    </w:p>
+    <w:p>
+      <w:r>
+        <w:t>[&lt;</w:t>
+      </w:r>
+      <w:proofErr w:type="spellStart"/>
+      <w:r>
+        <w:t>MarkdownExample</w:t>
       </w:r>
       <w:r>
         <w:t>End</w:t>
@@ -925,6 +1138,19 @@
       <w:lang w:val="el-GR"/>
     </w:rPr>
   </w:style>
+  <w:style w:type="character" w:styleId="HTMLCode">
+    <w:name w:val="HTML Code"/>
+    <w:basedOn w:val="DefaultParagraphFont"/>
+    <w:uiPriority w:val="99"/>
+    <w:semiHidden/>
+    <w:unhideWhenUsed/>
+    <w:rsid w:val="00BB4CEF"/>
+    <w:rPr>
+      <w:rFonts w:ascii="Courier New" w:eastAsia="Times New Roman" w:hAnsi="Courier New" w:cs="Courier New"/>
+      <w:sz w:val="20"/>
+      <w:szCs w:val="20"/>
+    </w:rPr>
+  </w:style>
 </w:styles>
 </file>
 

</xml_diff>